<commit_message>
Add Elasticsearch install info
</commit_message>
<xml_diff>
--- a/setting-version/Versions.docx
+++ b/setting-version/Versions.docx
@@ -140,319 +140,181 @@
               <w:t>P</w:t>
             </w:r>
             <w:r>
+              <w:t>ort: tcp/9990 for Netty connection</w:t>
+            </w:r>
+          </w:p>
+          <w:p>
+            <w:r>
+              <w:t xml:space="preserve">  </w:t>
+            </w:r>
+            <w:r>
+              <w:rPr>
+                <w:rFonts w:hint="eastAsia"/>
+              </w:rPr>
+              <w:t>U</w:t>
+            </w:r>
+            <w:r>
+              <w:t>ser for application execution: app</w:t>
+            </w:r>
+          </w:p>
+          <w:p/>
+          <w:p>
+            <w:r>
+              <w:rPr>
+                <w:rFonts w:hint="eastAsia"/>
+              </w:rPr>
+              <w:t>i</w:t>
+            </w:r>
+            <w:r>
+              <w:t>nstance-kafka1</w:t>
+            </w:r>
+          </w:p>
+          <w:p>
+            <w:r>
+              <w:t xml:space="preserve">  </w:t>
+            </w:r>
+            <w:r>
+              <w:rPr>
+                <w:rFonts w:hint="eastAsia"/>
+              </w:rPr>
+              <w:t>I</w:t>
+            </w:r>
+            <w:r>
+              <w:t>P: 34.64.120.38</w:t>
+            </w:r>
+          </w:p>
+          <w:p>
+            <w:r>
+              <w:t xml:space="preserve">  </w:t>
+            </w:r>
+            <w:r>
+              <w:rPr>
+                <w:rFonts w:hint="eastAsia"/>
+              </w:rPr>
+              <w:t>P</w:t>
+            </w:r>
+            <w:r>
+              <w:t xml:space="preserve">ort: tcp/9092 for Kafka </w:t>
+            </w:r>
+            <w:r>
+              <w:t xml:space="preserve">cluster </w:t>
+            </w:r>
+            <w:r>
+              <w:t>connection</w:t>
+            </w:r>
+          </w:p>
+          <w:p>
+            <w:r>
+              <w:t xml:space="preserve">  </w:t>
+            </w:r>
+            <w:r>
+              <w:rPr>
+                <w:rFonts w:hint="eastAsia"/>
+              </w:rPr>
+              <w:t>z</w:t>
+            </w:r>
+            <w:r>
+              <w:t>node: zookeeper1:2181/kafka1</w:t>
+            </w:r>
+          </w:p>
+          <w:p>
+            <w:r>
+              <w:t xml:space="preserve">  </w:t>
+            </w:r>
+            <w:r>
+              <w:rPr>
+                <w:rFonts w:hint="eastAsia"/>
+              </w:rPr>
+              <w:t>b</w:t>
+            </w:r>
+            <w:r>
+              <w:t>roker_id: 1</w:t>
+            </w:r>
+          </w:p>
+          <w:p/>
+          <w:p>
+            <w:r>
+              <w:rPr>
+                <w:rFonts w:hint="eastAsia"/>
+              </w:rPr>
+              <w:t>i</w:t>
+            </w:r>
+            <w:r>
+              <w:t>nstance-zookeeper1</w:t>
+            </w:r>
+          </w:p>
+          <w:p>
+            <w:r>
+              <w:t xml:space="preserve">  </w:t>
+            </w:r>
+            <w:r>
+              <w:rPr>
+                <w:rFonts w:hint="eastAsia"/>
+              </w:rPr>
+              <w:t>I</w:t>
+            </w:r>
+            <w:r>
+              <w:t>P: 34.64.239.98</w:t>
+            </w:r>
+          </w:p>
+          <w:p>
+            <w:r>
+              <w:t xml:space="preserve">  </w:t>
+            </w:r>
+            <w:r>
+              <w:rPr>
+                <w:rFonts w:hint="eastAsia"/>
+              </w:rPr>
+              <w:t>P</w:t>
+            </w:r>
+            <w:r>
+              <w:t>ort: tcp/2181 for Zookeeper connection</w:t>
+            </w:r>
+          </w:p>
+          <w:p/>
+          <w:p>
+            <w:r>
+              <w:rPr>
+                <w:rFonts w:hint="eastAsia"/>
+              </w:rPr>
+              <w:t>i</w:t>
+            </w:r>
+            <w:r>
+              <w:t>nstance-consumer</w:t>
+            </w:r>
+          </w:p>
+          <w:p>
+            <w:r>
+              <w:t xml:space="preserve">  </w:t>
+            </w:r>
+            <w:r>
+              <w:rPr>
+                <w:rFonts w:hint="eastAsia"/>
+              </w:rPr>
+              <w:t>I</w:t>
+            </w:r>
+            <w:r>
+              <w:t>P:</w:t>
+            </w:r>
+            <w:r>
+              <w:t xml:space="preserve"> 34.64.231.113</w:t>
+            </w:r>
+          </w:p>
+          <w:p>
+            <w:r>
+              <w:t xml:space="preserve">  </w:t>
+            </w:r>
+            <w:r>
+              <w:rPr>
+                <w:rFonts w:hint="eastAsia"/>
+              </w:rPr>
+              <w:t>P</w:t>
+            </w:r>
+            <w:r>
               <w:t xml:space="preserve">ort: </w:t>
             </w:r>
-            <w:proofErr w:type="spellStart"/>
-            <w:r>
-              <w:t>tcp</w:t>
-            </w:r>
-            <w:proofErr w:type="spellEnd"/>
-            <w:r>
-              <w:t xml:space="preserve">/9990 for </w:t>
-            </w:r>
-            <w:proofErr w:type="spellStart"/>
-            <w:r>
-              <w:t>Netty</w:t>
-            </w:r>
-            <w:proofErr w:type="spellEnd"/>
-            <w:r>
-              <w:t xml:space="preserve"> connection</w:t>
-            </w:r>
-          </w:p>
-          <w:p>
-            <w:r>
-              <w:t xml:space="preserve">  </w:t>
-            </w:r>
-            <w:r>
-              <w:rPr>
-                <w:rFonts w:hint="eastAsia"/>
-              </w:rPr>
-              <w:t>U</w:t>
-            </w:r>
-            <w:r>
-              <w:t>ser for application execution: app</w:t>
-            </w:r>
-          </w:p>
-          <w:p/>
-          <w:p>
-            <w:r>
-              <w:rPr>
-                <w:rFonts w:hint="eastAsia"/>
-              </w:rPr>
-              <w:t>i</w:t>
-            </w:r>
-            <w:r>
-              <w:t>nstance-kafka1</w:t>
-            </w:r>
-          </w:p>
-          <w:p>
-            <w:r>
-              <w:t xml:space="preserve">  </w:t>
-            </w:r>
-            <w:r>
-              <w:rPr>
-                <w:rFonts w:hint="eastAsia"/>
-              </w:rPr>
-              <w:t>I</w:t>
-            </w:r>
-            <w:r>
-              <w:t>P: 34.64.120.38</w:t>
-            </w:r>
-          </w:p>
-          <w:p>
-            <w:r>
-              <w:t xml:space="preserve">  </w:t>
-            </w:r>
-            <w:r>
-              <w:rPr>
-                <w:rFonts w:hint="eastAsia"/>
-              </w:rPr>
-              <w:t>P</w:t>
-            </w:r>
-            <w:r>
-              <w:t xml:space="preserve">ort: </w:t>
-            </w:r>
-            <w:proofErr w:type="spellStart"/>
-            <w:r>
-              <w:t>tcp</w:t>
-            </w:r>
-            <w:proofErr w:type="spellEnd"/>
-            <w:r>
-              <w:t xml:space="preserve">/9092 for Kafka </w:t>
-            </w:r>
-            <w:r>
-              <w:t xml:space="preserve">cluster </w:t>
-            </w:r>
-            <w:r>
-              <w:t>connection</w:t>
-            </w:r>
-          </w:p>
-          <w:p>
-            <w:r>
-              <w:t xml:space="preserve">  </w:t>
-            </w:r>
-            <w:proofErr w:type="spellStart"/>
-            <w:r>
-              <w:rPr>
-                <w:rFonts w:hint="eastAsia"/>
-              </w:rPr>
-              <w:t>z</w:t>
-            </w:r>
-            <w:r>
-              <w:t>node</w:t>
-            </w:r>
-            <w:proofErr w:type="spellEnd"/>
-            <w:r>
-              <w:t>: zookeeper1:2181/kafka1</w:t>
-            </w:r>
-          </w:p>
-          <w:p>
-            <w:r>
-              <w:t xml:space="preserve">  </w:t>
-            </w:r>
-            <w:proofErr w:type="spellStart"/>
-            <w:r>
-              <w:rPr>
-                <w:rFonts w:hint="eastAsia"/>
-              </w:rPr>
-              <w:t>b</w:t>
-            </w:r>
-            <w:r>
-              <w:t>roker_id</w:t>
-            </w:r>
-            <w:proofErr w:type="spellEnd"/>
-            <w:r>
-              <w:t>: 1</w:t>
-            </w:r>
-          </w:p>
-          <w:p/>
-          <w:p>
-            <w:r>
-              <w:rPr>
-                <w:rFonts w:hint="eastAsia"/>
-              </w:rPr>
-              <w:t>i</w:t>
-            </w:r>
-            <w:r>
-              <w:t>nstance-zookeeper1</w:t>
-            </w:r>
-          </w:p>
-          <w:p>
-            <w:r>
-              <w:t xml:space="preserve">  </w:t>
-            </w:r>
-            <w:r>
-              <w:rPr>
-                <w:rFonts w:hint="eastAsia"/>
-              </w:rPr>
-              <w:t>I</w:t>
-            </w:r>
-            <w:r>
-              <w:t>P: 34.64.239.98</w:t>
-            </w:r>
-            <w:bookmarkStart w:id="0" w:name="_GoBack"/>
-            <w:bookmarkEnd w:id="0"/>
-          </w:p>
-          <w:p>
-            <w:r>
-              <w:t xml:space="preserve">  </w:t>
-            </w:r>
-            <w:r>
-              <w:rPr>
-                <w:rFonts w:hint="eastAsia"/>
-              </w:rPr>
-              <w:t>P</w:t>
-            </w:r>
-            <w:r>
-              <w:t xml:space="preserve">ort: </w:t>
-            </w:r>
-            <w:proofErr w:type="spellStart"/>
-            <w:r>
-              <w:t>tcp</w:t>
-            </w:r>
-            <w:proofErr w:type="spellEnd"/>
-            <w:r>
-              <w:t>/2181 for Zookeeper connection</w:t>
-            </w:r>
-          </w:p>
-          <w:p/>
-          <w:p>
-            <w:r>
-              <w:rPr>
-                <w:rFonts w:hint="eastAsia"/>
-              </w:rPr>
-              <w:t>i</w:t>
-            </w:r>
-            <w:r>
-              <w:t>nstance-consumer</w:t>
-            </w:r>
-          </w:p>
-          <w:p>
-            <w:r>
-              <w:t xml:space="preserve">  </w:t>
-            </w:r>
-            <w:r>
-              <w:rPr>
-                <w:rFonts w:hint="eastAsia"/>
-              </w:rPr>
-              <w:t>I</w:t>
-            </w:r>
-            <w:r>
-              <w:t>P:</w:t>
-            </w:r>
-            <w:r>
-              <w:t xml:space="preserve"> 34.64.231.113</w:t>
-            </w:r>
-          </w:p>
-          <w:p>
-            <w:pPr>
-              <w:rPr>
-                <w:rFonts w:hint="eastAsia"/>
-              </w:rPr>
-            </w:pPr>
-            <w:r>
-              <w:t xml:space="preserve">  </w:t>
-            </w:r>
-            <w:r>
-              <w:rPr>
-                <w:rFonts w:hint="eastAsia"/>
-              </w:rPr>
-              <w:t>P</w:t>
-            </w:r>
-            <w:r>
-              <w:t xml:space="preserve">ort: </w:t>
-            </w:r>
-          </w:p>
-        </w:tc>
-      </w:tr>
-      <w:tr>
-        <w:trPr>
-          <w:trHeight w:val="1134"/>
-        </w:trPr>
-        <w:tc>
-          <w:tcPr>
-            <w:tcW w:w="2268" w:type="dxa"/>
-            <w:vAlign w:val="center"/>
-          </w:tcPr>
-          <w:p>
-            <w:pPr>
-              <w:rPr>
-                <w:b/>
-                <w:bCs/>
-              </w:rPr>
-            </w:pPr>
-            <w:r>
-              <w:rPr>
-                <w:rFonts w:hint="eastAsia"/>
-                <w:b/>
-                <w:bCs/>
-              </w:rPr>
-              <w:t>M</w:t>
-            </w:r>
-            <w:r>
-              <w:rPr>
-                <w:b/>
-                <w:bCs/>
-              </w:rPr>
-              <w:t>ariaDB</w:t>
-            </w:r>
-          </w:p>
-        </w:tc>
-        <w:tc>
-          <w:tcPr>
-            <w:tcW w:w="6746" w:type="dxa"/>
-            <w:vAlign w:val="center"/>
-          </w:tcPr>
-          <w:p>
-            <w:proofErr w:type="gramStart"/>
-            <w:r>
-              <w:rPr>
-                <w:rFonts w:hint="eastAsia"/>
-              </w:rPr>
-              <w:t xml:space="preserve">계정 </w:t>
-            </w:r>
-            <w:r>
-              <w:t>:</w:t>
-            </w:r>
-            <w:proofErr w:type="gramEnd"/>
-            <w:r>
-              <w:t xml:space="preserve"> </w:t>
-            </w:r>
-            <w:proofErr w:type="spellStart"/>
-            <w:r>
-              <w:rPr>
-                <w:rFonts w:hint="eastAsia"/>
-              </w:rPr>
-              <w:t>c</w:t>
-            </w:r>
-            <w:r>
-              <w:t>esco</w:t>
-            </w:r>
-            <w:proofErr w:type="spellEnd"/>
-          </w:p>
-          <w:p>
-            <w:r>
-              <w:rPr>
-                <w:rFonts w:hint="eastAsia"/>
-              </w:rPr>
-              <w:t>D</w:t>
-            </w:r>
-            <w:r>
-              <w:t>B</w:t>
-            </w:r>
-            <w:proofErr w:type="gramStart"/>
-            <w:r>
-              <w:rPr>
-                <w:rFonts w:hint="eastAsia"/>
-              </w:rPr>
-              <w:t xml:space="preserve">이름 </w:t>
-            </w:r>
-            <w:r>
-              <w:t>:</w:t>
-            </w:r>
-            <w:proofErr w:type="gramEnd"/>
-            <w:r>
-              <w:t xml:space="preserve"> capstone</w:t>
+            <w:r>
+              <w:t>tcp/9200 for elasticsearch</w:t>
             </w:r>
           </w:p>
         </w:tc>
@@ -598,11 +460,6 @@
             <w:vAlign w:val="center"/>
           </w:tcPr>
           <w:p>
-            <w:pPr>
-              <w:rPr>
-                <w:rFonts w:hint="eastAsia"/>
-              </w:rPr>
-            </w:pPr>
             <w:r>
               <w:t>2.3.3</w:t>
             </w:r>
@@ -621,6 +478,7 @@
           <w:p>
             <w:pPr>
               <w:rPr>
+                <w:rFonts w:hint="eastAsia"/>
                 <w:b/>
                 <w:bCs/>
               </w:rPr>
@@ -631,14 +489,14 @@
                 <w:b/>
                 <w:bCs/>
               </w:rPr>
-              <w:t>Z</w:t>
-            </w:r>
-            <w:r>
-              <w:rPr>
-                <w:b/>
-                <w:bCs/>
-              </w:rPr>
-              <w:t>ookeeper</w:t>
+              <w:t>K</w:t>
+            </w:r>
+            <w:r>
+              <w:rPr>
+                <w:b/>
+                <w:bCs/>
+              </w:rPr>
+              <w:t>afka</w:t>
             </w:r>
           </w:p>
         </w:tc>
@@ -648,14 +506,19 @@
             <w:vAlign w:val="center"/>
           </w:tcPr>
           <w:p>
-            <w:r>
-              <w:rPr>
-                <w:rFonts w:hint="eastAsia"/>
-              </w:rPr>
-              <w:t>3</w:t>
-            </w:r>
-            <w:r>
-              <w:t>.6.1</w:t>
+            <w:pPr>
+              <w:rPr>
+                <w:rFonts w:hint="eastAsia"/>
+              </w:rPr>
+            </w:pPr>
+            <w:r>
+              <w:rPr>
+                <w:rFonts w:hint="eastAsia"/>
+              </w:rPr>
+              <w:t>2</w:t>
+            </w:r>
+            <w:r>
+              <w:t>.12-2.5.0</w:t>
             </w:r>
           </w:p>
         </w:tc>
@@ -682,14 +545,14 @@
                 <w:b/>
                 <w:bCs/>
               </w:rPr>
-              <w:t>K</w:t>
-            </w:r>
-            <w:r>
-              <w:rPr>
-                <w:b/>
-                <w:bCs/>
-              </w:rPr>
-              <w:t>afka</w:t>
+              <w:t>Z</w:t>
+            </w:r>
+            <w:r>
+              <w:rPr>
+                <w:b/>
+                <w:bCs/>
+              </w:rPr>
+              <w:t>ookeeper</w:t>
             </w:r>
           </w:p>
         </w:tc>
@@ -703,104 +566,10 @@
               <w:rPr>
                 <w:rFonts w:hint="eastAsia"/>
               </w:rPr>
-              <w:t>2</w:t>
-            </w:r>
-            <w:r>
-              <w:t>.12-2.5.0</w:t>
-            </w:r>
-          </w:p>
-        </w:tc>
-      </w:tr>
-      <w:tr>
-        <w:trPr>
-          <w:trHeight w:val="1134"/>
-        </w:trPr>
-        <w:tc>
-          <w:tcPr>
-            <w:tcW w:w="2268" w:type="dxa"/>
-            <w:vAlign w:val="center"/>
-          </w:tcPr>
-          <w:p>
-            <w:pPr>
-              <w:rPr>
-                <w:b/>
-                <w:bCs/>
-              </w:rPr>
-            </w:pPr>
-            <w:r>
-              <w:rPr>
-                <w:rFonts w:hint="eastAsia"/>
-                <w:b/>
-                <w:bCs/>
-              </w:rPr>
-              <w:t>N</w:t>
-            </w:r>
-            <w:r>
-              <w:rPr>
-                <w:b/>
-                <w:bCs/>
-              </w:rPr>
-              <w:t>ode</w:t>
-            </w:r>
-            <w:r>
-              <w:rPr>
-                <w:b/>
-                <w:bCs/>
-              </w:rPr>
-              <w:t>.</w:t>
-            </w:r>
-            <w:r>
-              <w:rPr>
-                <w:b/>
-                <w:bCs/>
-              </w:rPr>
-              <w:t>js</w:t>
-            </w:r>
-          </w:p>
-        </w:tc>
-        <w:tc>
-          <w:tcPr>
-            <w:tcW w:w="6746" w:type="dxa"/>
-            <w:vAlign w:val="center"/>
-          </w:tcPr>
-          <w:p>
-            <w:proofErr w:type="gramStart"/>
-            <w:r>
-              <w:t>N</w:t>
-            </w:r>
-            <w:r>
-              <w:t>ode</w:t>
-            </w:r>
-            <w:r>
-              <w:t>.</w:t>
-            </w:r>
-            <w:r>
-              <w:t>js :</w:t>
-            </w:r>
-            <w:proofErr w:type="gramEnd"/>
-            <w:r>
-              <w:t xml:space="preserve"> 14.5.0</w:t>
-            </w:r>
-          </w:p>
-          <w:p>
-            <w:proofErr w:type="spellStart"/>
-            <w:proofErr w:type="gramStart"/>
-            <w:r>
-              <w:rPr>
-                <w:rFonts w:hint="eastAsia"/>
-              </w:rPr>
-              <w:t>n</w:t>
-            </w:r>
-            <w:r>
-              <w:t>pm</w:t>
-            </w:r>
-            <w:proofErr w:type="spellEnd"/>
-            <w:r>
-              <w:t xml:space="preserve"> :</w:t>
-            </w:r>
-            <w:proofErr w:type="gramEnd"/>
-            <w:r>
-              <w:t xml:space="preserve"> 6.14.5</w:t>
+              <w:t>3</w:t>
+            </w:r>
+            <w:r>
+              <w:t>.6.1</w:t>
             </w:r>
           </w:p>
         </w:tc>
@@ -827,7 +596,305 @@
                 <w:b/>
                 <w:bCs/>
               </w:rPr>
+              <w:t>S</w:t>
+            </w:r>
+            <w:r>
+              <w:rPr>
+                <w:b/>
+                <w:bCs/>
+              </w:rPr>
+              <w:t>park Streaming</w:t>
+            </w:r>
+          </w:p>
+        </w:tc>
+        <w:tc>
+          <w:tcPr>
+            <w:tcW w:w="6746" w:type="dxa"/>
+            <w:vAlign w:val="center"/>
+          </w:tcPr>
+          <w:p>
+            <w:r>
+              <w:rPr>
+                <w:rFonts w:hint="eastAsia"/>
+              </w:rPr>
+              <w:t>3</w:t>
+            </w:r>
+            <w:r>
+              <w:t>.0.0</w:t>
+            </w:r>
+            <w:bookmarkStart w:id="0" w:name="_GoBack"/>
+            <w:bookmarkEnd w:id="0"/>
+          </w:p>
+        </w:tc>
+      </w:tr>
+      <w:tr>
+        <w:trPr>
+          <w:trHeight w:val="567"/>
+        </w:trPr>
+        <w:tc>
+          <w:tcPr>
+            <w:tcW w:w="2268" w:type="dxa"/>
+            <w:vAlign w:val="center"/>
+          </w:tcPr>
+          <w:p>
+            <w:pPr>
+              <w:rPr>
+                <w:b/>
+                <w:bCs/>
+              </w:rPr>
+            </w:pPr>
+            <w:r>
+              <w:rPr>
+                <w:rFonts w:hint="eastAsia"/>
+                <w:b/>
+                <w:bCs/>
+              </w:rPr>
+              <w:t>E</w:t>
+            </w:r>
+            <w:r>
+              <w:rPr>
+                <w:b/>
+                <w:bCs/>
+              </w:rPr>
+              <w:t>lasticsearch</w:t>
+            </w:r>
+          </w:p>
+        </w:tc>
+        <w:tc>
+          <w:tcPr>
+            <w:tcW w:w="6746" w:type="dxa"/>
+            <w:vAlign w:val="center"/>
+          </w:tcPr>
+          <w:p>
+            <w:r>
+              <w:rPr>
+                <w:rFonts w:hint="eastAsia"/>
+              </w:rPr>
+              <w:t>7</w:t>
+            </w:r>
+            <w:r>
+              <w:t>.9.2</w:t>
+            </w:r>
+          </w:p>
+        </w:tc>
+      </w:tr>
+      <w:tr>
+        <w:trPr>
+          <w:trHeight w:val="567"/>
+        </w:trPr>
+        <w:tc>
+          <w:tcPr>
+            <w:tcW w:w="2268" w:type="dxa"/>
+            <w:vAlign w:val="center"/>
+          </w:tcPr>
+          <w:p>
+            <w:pPr>
+              <w:rPr>
+                <w:b/>
+                <w:bCs/>
+              </w:rPr>
+            </w:pPr>
+            <w:r>
+              <w:rPr>
+                <w:rFonts w:hint="eastAsia"/>
+                <w:b/>
+                <w:bCs/>
+              </w:rPr>
+              <w:t>K</w:t>
+            </w:r>
+            <w:r>
+              <w:rPr>
+                <w:b/>
+                <w:bCs/>
+              </w:rPr>
+              <w:t>ibana</w:t>
+            </w:r>
+          </w:p>
+        </w:tc>
+        <w:tc>
+          <w:tcPr>
+            <w:tcW w:w="6746" w:type="dxa"/>
+            <w:vAlign w:val="center"/>
+          </w:tcPr>
+          <w:p>
+            <w:r>
+              <w:rPr>
+                <w:rFonts w:hint="eastAsia"/>
+              </w:rPr>
+              <w:t>7</w:t>
+            </w:r>
+            <w:r>
+              <w:t>.9.2</w:t>
+            </w:r>
+          </w:p>
+        </w:tc>
+      </w:tr>
+      <w:tr>
+        <w:trPr>
+          <w:trHeight w:val="1020"/>
+        </w:trPr>
+        <w:tc>
+          <w:tcPr>
+            <w:tcW w:w="2268" w:type="dxa"/>
+            <w:vAlign w:val="center"/>
+          </w:tcPr>
+          <w:p>
+            <w:pPr>
+              <w:rPr>
+                <w:rFonts w:hint="eastAsia"/>
+                <w:b/>
+                <w:bCs/>
+              </w:rPr>
+            </w:pPr>
+            <w:r>
+              <w:rPr>
+                <w:rFonts w:hint="eastAsia"/>
+                <w:b/>
+                <w:bCs/>
+              </w:rPr>
+              <w:t>M</w:t>
+            </w:r>
+            <w:r>
+              <w:rPr>
+                <w:b/>
+                <w:bCs/>
+              </w:rPr>
+              <w:t>ariaDB</w:t>
+            </w:r>
+          </w:p>
+        </w:tc>
+        <w:tc>
+          <w:tcPr>
+            <w:tcW w:w="6746" w:type="dxa"/>
+            <w:vAlign w:val="center"/>
+          </w:tcPr>
+          <w:p>
+            <w:r>
+              <w:rPr>
+                <w:rFonts w:hint="eastAsia"/>
+              </w:rPr>
+              <w:t xml:space="preserve">계정 </w:t>
+            </w:r>
+            <w:r>
+              <w:t xml:space="preserve">: </w:t>
+            </w:r>
+            <w:r>
+              <w:rPr>
+                <w:rFonts w:hint="eastAsia"/>
+              </w:rPr>
+              <w:t>c</w:t>
+            </w:r>
+            <w:r>
+              <w:t>esco</w:t>
+            </w:r>
+          </w:p>
+          <w:p>
+            <w:pPr>
+              <w:rPr>
+                <w:rFonts w:hint="eastAsia"/>
+              </w:rPr>
+            </w:pPr>
+            <w:r>
+              <w:rPr>
+                <w:rFonts w:hint="eastAsia"/>
+              </w:rPr>
+              <w:t>D</w:t>
+            </w:r>
+            <w:r>
+              <w:t>B</w:t>
+            </w:r>
+            <w:r>
+              <w:rPr>
+                <w:rFonts w:hint="eastAsia"/>
+              </w:rPr>
+              <w:t xml:space="preserve">이름 </w:t>
+            </w:r>
+            <w:r>
+              <w:t>: capstone</w:t>
+            </w:r>
+          </w:p>
+        </w:tc>
+      </w:tr>
+      <w:tr>
+        <w:trPr>
+          <w:trHeight w:val="1020"/>
+        </w:trPr>
+        <w:tc>
+          <w:tcPr>
+            <w:tcW w:w="2268" w:type="dxa"/>
+            <w:vAlign w:val="center"/>
+          </w:tcPr>
+          <w:p>
+            <w:pPr>
+              <w:rPr>
+                <w:b/>
+                <w:bCs/>
+              </w:rPr>
+            </w:pPr>
+            <w:r>
+              <w:rPr>
+                <w:rFonts w:hint="eastAsia"/>
+                <w:b/>
+                <w:bCs/>
+              </w:rPr>
               <w:lastRenderedPageBreak/>
+              <w:t>N</w:t>
+            </w:r>
+            <w:r>
+              <w:rPr>
+                <w:b/>
+                <w:bCs/>
+              </w:rPr>
+              <w:t>ode.js</w:t>
+            </w:r>
+          </w:p>
+        </w:tc>
+        <w:tc>
+          <w:tcPr>
+            <w:tcW w:w="6746" w:type="dxa"/>
+            <w:vAlign w:val="center"/>
+          </w:tcPr>
+          <w:p>
+            <w:r>
+              <w:t>Node.js : 14.5.0</w:t>
+            </w:r>
+          </w:p>
+          <w:p>
+            <w:r>
+              <w:rPr>
+                <w:rFonts w:hint="eastAsia"/>
+              </w:rPr>
+              <w:t>n</w:t>
+            </w:r>
+            <w:r>
+              <w:t>pm : 6.14.5</w:t>
+            </w:r>
+          </w:p>
+        </w:tc>
+      </w:tr>
+      <w:tr>
+        <w:trPr>
+          <w:trHeight w:val="567"/>
+        </w:trPr>
+        <w:tc>
+          <w:tcPr>
+            <w:tcW w:w="2268" w:type="dxa"/>
+            <w:vAlign w:val="center"/>
+          </w:tcPr>
+          <w:p>
+            <w:pPr>
+              <w:rPr>
+                <w:rFonts w:hint="eastAsia"/>
+                <w:b/>
+                <w:bCs/>
+              </w:rPr>
+            </w:pPr>
+            <w:r>
+              <w:rPr>
+                <w:rFonts w:hint="eastAsia"/>
+                <w:b/>
+                <w:bCs/>
+              </w:rPr>
               <w:t>A</w:t>
             </w:r>
             <w:r>
@@ -845,6 +912,11 @@
             <w:vAlign w:val="center"/>
           </w:tcPr>
           <w:p>
+            <w:pPr>
+              <w:rPr>
+                <w:rFonts w:hint="eastAsia"/>
+              </w:rPr>
+            </w:pPr>
             <w:r>
               <w:rPr>
                 <w:rFonts w:hint="eastAsia"/>
@@ -867,6 +939,56 @@
     </w:sectPr>
   </w:body>
 </w:document>
+</file>
+
+<file path=word/endnotes.xml><?xml version="1.0" encoding="utf-8"?>
+<w:endnotes xmlns:wpc="http://schemas.microsoft.com/office/word/2010/wordprocessingCanvas" xmlns:cx="http://schemas.microsoft.com/office/drawing/2014/chartex" xmlns:cx1="http://schemas.microsoft.com/office/drawing/2015/9/8/chartex" xmlns:cx2="http://schemas.microsoft.com/office/drawing/2015/10/21/chartex" xmlns:cx3="http://schemas.microsoft.com/office/drawing/2016/5/9/chartex" xmlns:cx4="http://schemas.microsoft.com/office/drawing/2016/5/10/chartex" xmlns:cx5="http://schemas.microsoft.com/office/drawing/2016/5/11/chartex" xmlns:cx6="http://schemas.microsoft.com/office/drawing/2016/5/12/chartex" xmlns:cx7="http://schemas.microsoft.com/office/drawing/2016/5/13/chartex" xmlns:cx8="http://schemas.microsoft.com/office/drawing/2016/5/14/chartex" xmlns:mc="http://schemas.openxmlformats.org/markup-compatibility/2006" xmlns:aink="http://schemas.microsoft.com/office/drawing/2016/ink" xmlns:am3d="http://schemas.microsoft.com/office/drawing/2017/model3d" xmlns:o="urn:schemas-microsoft-com:office:office" xmlns:r="http://schemas.openxmlformats.org/officeDocument/2006/relationships" xmlns:m="http://schemas.openxmlformats.org/officeDocument/2006/math" xmlns:v="urn:schemas-microsoft-com:vml" xmlns:wp14="http://schemas.microsoft.com/office/word/2010/wordprocessingDrawing" xmlns:wp="http://schemas.openxmlformats.org/drawingml/2006/wordprocessingDrawing" xmlns:w10="urn:schemas-microsoft-com:office:word" xmlns:w="http://schemas.openxmlformats.org/wordprocessingml/2006/main" xmlns:w14="http://schemas.microsoft.com/office/word/2010/wordml" xmlns:w15="http://schemas.microsoft.com/office/word/2012/wordml" xmlns:w16cid="http://schemas.microsoft.com/office/word/2016/wordml/cid" xmlns:w16se="http://schemas.microsoft.com/office/word/2015/wordml/symex" xmlns:wpg="http://schemas.microsoft.com/office/word/2010/wordprocessingGroup" xmlns:wpi="http://schemas.microsoft.com/office/word/2010/wordprocessingInk" xmlns:wne="http://schemas.microsoft.com/office/word/2006/wordml" xmlns:wps="http://schemas.microsoft.com/office/word/2010/wordprocessingShape" mc:Ignorable="w14 w15 w16se w16cid wp14">
+  <w:endnote w:type="separator" w:id="-1">
+    <w:p>
+      <w:pPr>
+        <w:spacing w:after="0" w:line="240" w:lineRule="auto"/>
+      </w:pPr>
+      <w:r>
+        <w:separator/>
+      </w:r>
+    </w:p>
+  </w:endnote>
+  <w:endnote w:type="continuationSeparator" w:id="0">
+    <w:p>
+      <w:pPr>
+        <w:spacing w:after="0" w:line="240" w:lineRule="auto"/>
+      </w:pPr>
+      <w:r>
+        <w:continuationSeparator/>
+      </w:r>
+    </w:p>
+  </w:endnote>
+</w:endnotes>
+</file>
+
+<file path=word/footnotes.xml><?xml version="1.0" encoding="utf-8"?>
+<w:footnotes xmlns:wpc="http://schemas.microsoft.com/office/word/2010/wordprocessingCanvas" xmlns:cx="http://schemas.microsoft.com/office/drawing/2014/chartex" xmlns:cx1="http://schemas.microsoft.com/office/drawing/2015/9/8/chartex" xmlns:cx2="http://schemas.microsoft.com/office/drawing/2015/10/21/chartex" xmlns:cx3="http://schemas.microsoft.com/office/drawing/2016/5/9/chartex" xmlns:cx4="http://schemas.microsoft.com/office/drawing/2016/5/10/chartex" xmlns:cx5="http://schemas.microsoft.com/office/drawing/2016/5/11/chartex" xmlns:cx6="http://schemas.microsoft.com/office/drawing/2016/5/12/chartex" xmlns:cx7="http://schemas.microsoft.com/office/drawing/2016/5/13/chartex" xmlns:cx8="http://schemas.microsoft.com/office/drawing/2016/5/14/chartex" xmlns:mc="http://schemas.openxmlformats.org/markup-compatibility/2006" xmlns:aink="http://schemas.microsoft.com/office/drawing/2016/ink" xmlns:am3d="http://schemas.microsoft.com/office/drawing/2017/model3d" xmlns:o="urn:schemas-microsoft-com:office:office" xmlns:r="http://schemas.openxmlformats.org/officeDocument/2006/relationships" xmlns:m="http://schemas.openxmlformats.org/officeDocument/2006/math" xmlns:v="urn:schemas-microsoft-com:vml" xmlns:wp14="http://schemas.microsoft.com/office/word/2010/wordprocessingDrawing" xmlns:wp="http://schemas.openxmlformats.org/drawingml/2006/wordprocessingDrawing" xmlns:w10="urn:schemas-microsoft-com:office:word" xmlns:w="http://schemas.openxmlformats.org/wordprocessingml/2006/main" xmlns:w14="http://schemas.microsoft.com/office/word/2010/wordml" xmlns:w15="http://schemas.microsoft.com/office/word/2012/wordml" xmlns:w16cid="http://schemas.microsoft.com/office/word/2016/wordml/cid" xmlns:w16se="http://schemas.microsoft.com/office/word/2015/wordml/symex" xmlns:wpg="http://schemas.microsoft.com/office/word/2010/wordprocessingGroup" xmlns:wpi="http://schemas.microsoft.com/office/word/2010/wordprocessingInk" xmlns:wne="http://schemas.microsoft.com/office/word/2006/wordml" xmlns:wps="http://schemas.microsoft.com/office/word/2010/wordprocessingShape" mc:Ignorable="w14 w15 w16se w16cid wp14">
+  <w:footnote w:type="separator" w:id="-1">
+    <w:p>
+      <w:pPr>
+        <w:spacing w:after="0" w:line="240" w:lineRule="auto"/>
+      </w:pPr>
+      <w:r>
+        <w:separator/>
+      </w:r>
+    </w:p>
+  </w:footnote>
+  <w:footnote w:type="continuationSeparator" w:id="0">
+    <w:p>
+      <w:pPr>
+        <w:spacing w:after="0" w:line="240" w:lineRule="auto"/>
+      </w:pPr>
+      <w:r>
+        <w:continuationSeparator/>
+      </w:r>
+    </w:p>
+  </w:footnote>
+</w:footnotes>
 </file>
 
 <file path=word/styles.xml><?xml version="1.0" encoding="utf-8"?>
@@ -1321,6 +1443,50 @@
       </w:tblBorders>
     </w:tblPr>
   </w:style>
+  <w:style w:type="paragraph" w:styleId="a4">
+    <w:name w:val="header"/>
+    <w:basedOn w:val="a"/>
+    <w:link w:val="Char"/>
+    <w:uiPriority w:val="99"/>
+    <w:unhideWhenUsed/>
+    <w:rsid w:val="000707BC"/>
+    <w:pPr>
+      <w:tabs>
+        <w:tab w:val="center" w:pos="4513"/>
+        <w:tab w:val="right" w:pos="9026"/>
+      </w:tabs>
+      <w:snapToGrid w:val="0"/>
+    </w:pPr>
+  </w:style>
+  <w:style w:type="character" w:customStyle="1" w:styleId="Char">
+    <w:name w:val="머리글 Char"/>
+    <w:basedOn w:val="a0"/>
+    <w:link w:val="a4"/>
+    <w:uiPriority w:val="99"/>
+    <w:rsid w:val="000707BC"/>
+  </w:style>
+  <w:style w:type="paragraph" w:styleId="a5">
+    <w:name w:val="footer"/>
+    <w:basedOn w:val="a"/>
+    <w:link w:val="Char0"/>
+    <w:uiPriority w:val="99"/>
+    <w:unhideWhenUsed/>
+    <w:rsid w:val="000707BC"/>
+    <w:pPr>
+      <w:tabs>
+        <w:tab w:val="center" w:pos="4513"/>
+        <w:tab w:val="right" w:pos="9026"/>
+      </w:tabs>
+      <w:snapToGrid w:val="0"/>
+    </w:pPr>
+  </w:style>
+  <w:style w:type="character" w:customStyle="1" w:styleId="Char0">
+    <w:name w:val="바닥글 Char"/>
+    <w:basedOn w:val="a0"/>
+    <w:link w:val="a5"/>
+    <w:uiPriority w:val="99"/>
+    <w:rsid w:val="000707BC"/>
+  </w:style>
 </w:styles>
 </file>
 

</xml_diff>